<commit_message>
added code to word doc
</commit_message>
<xml_diff>
--- a/HelloWorld.docx
+++ b/HelloWorld.docx
@@ -30,7 +30,13 @@
         <w:t xml:space="preserve">In </w:t>
       </w:r>
       <w:r>
-        <w:t>my app, the output “hello” is displayed when the phone’s front face (more or less) faces the sky. Otherwise, the output “world” is displayed. Accelerometer data from the phone is measured through g-force, in the x, y, and z axes. The following diagram demonstrates how the axes are represented.</w:t>
+        <w:t>my</w:t>
+      </w:r>
+      <w:r>
+        <w:t xml:space="preserve"> mobile</w:t>
+      </w:r>
+      <w:r>
+        <w:t xml:space="preserve"> app, the output “hello” is displayed when the phone’s front face (more or less) faces the sky. Otherwise, the output “world” is displayed. Accelerometer data from the phone is measured through g-force, in the x, y, and z axes. The following diagram demonstrates how the axes are represented.</w:t>
       </w:r>
     </w:p>
     <w:p>
@@ -148,11 +154,32 @@
       <w:r>
         <w:t xml:space="preserve">suggests that the phone is oriented in the manner shown above. Every 200 milliseconds, the measurement is taken and posted to my backend, which is set up through firebase. </w:t>
       </w:r>
+    </w:p>
+    <w:p>
+      <w:pPr>
+        <w:spacing w:line="480" w:lineRule="auto"/>
+      </w:pPr>
       <w:bookmarkStart w:id="0" w:name="_GoBack"/>
       <w:bookmarkEnd w:id="0"/>
     </w:p>
+    <w:p>
+      <w:pPr>
+        <w:spacing w:line="480" w:lineRule="auto"/>
+      </w:pPr>
+      <w:r>
+        <w:t xml:space="preserve">My code can be found at the following link: </w:t>
+      </w:r>
+      <w:hyperlink r:id="rId8" w:history="1">
+        <w:r>
+          <w:rPr>
+            <w:rStyle w:val="Hyperlink"/>
+          </w:rPr>
+          <w:t>https://github.com/rkm660/Accelerometer</w:t>
+        </w:r>
+      </w:hyperlink>
+    </w:p>
     <w:sectPr>
-      <w:headerReference w:type="default" r:id="rId8"/>
+      <w:headerReference w:type="default" r:id="rId9"/>
       <w:pgSz w:w="12240" w:h="15840"/>
       <w:pgMar w:top="1440" w:right="1800" w:bottom="1440" w:left="1800" w:header="720" w:footer="720" w:gutter="0"/>
       <w:cols w:space="720"/>
@@ -466,6 +493,17 @@
       <w:szCs w:val="18"/>
     </w:rPr>
   </w:style>
+  <w:style w:type="character" w:styleId="Hyperlink">
+    <w:name w:val="Hyperlink"/>
+    <w:basedOn w:val="DefaultParagraphFont"/>
+    <w:uiPriority w:val="99"/>
+    <w:unhideWhenUsed/>
+    <w:rsid w:val="008E40D6"/>
+    <w:rPr>
+      <w:color w:val="0000FF" w:themeColor="hyperlink"/>
+      <w:u w:val="single"/>
+    </w:rPr>
+  </w:style>
 </w:styles>
 </file>
 
@@ -719,6 +757,17 @@
       <w:rFonts w:ascii="Lucida Grande" w:hAnsi="Lucida Grande"/>
       <w:sz w:val="18"/>
       <w:szCs w:val="18"/>
+    </w:rPr>
+  </w:style>
+  <w:style w:type="character" w:styleId="Hyperlink">
+    <w:name w:val="Hyperlink"/>
+    <w:basedOn w:val="DefaultParagraphFont"/>
+    <w:uiPriority w:val="99"/>
+    <w:unhideWhenUsed/>
+    <w:rsid w:val="008E40D6"/>
+    <w:rPr>
+      <w:color w:val="0000FF" w:themeColor="hyperlink"/>
+      <w:u w:val="single"/>
     </w:rPr>
   </w:style>
 </w:styles>

</xml_diff>